<commit_message>
removing odd directories and trying again
</commit_message>
<xml_diff>
--- a/docs/lectures/lecture_01/01_2_class_activity_pine_needles.docx
+++ b/docs/lectures/lecture_01/01_2_class_activity_pine_needles.docx
@@ -3756,7 +3756,7 @@
       <w:r>
         <w:drawing>
           <wp:inline>
-            <wp:extent cx="4876800" cy="3657600"/>
+            <wp:extent cx="5943600" cy="4754880"/>
             <wp:effectExtent b="0" l="0" r="0" t="0"/>
             <wp:docPr descr="" title="" id="76" name="Picture"/>
             <a:graphic>
@@ -3777,7 +3777,7 @@
                   <pic:spPr bwMode="auto">
                     <a:xfrm>
                       <a:off x="0" y="0"/>
-                      <a:ext cx="4876800" cy="3657600"/>
+                      <a:ext cx="5943600" cy="4754880"/>
                     </a:xfrm>
                     <a:prstGeom prst="rect">
                       <a:avLst/>
@@ -4118,7 +4118,7 @@
       <w:r>
         <w:drawing>
           <wp:inline>
-            <wp:extent cx="4876800" cy="3657600"/>
+            <wp:extent cx="5943600" cy="4754880"/>
             <wp:effectExtent b="0" l="0" r="0" t="0"/>
             <wp:docPr descr="" title="" id="80" name="Picture"/>
             <a:graphic>
@@ -4139,7 +4139,7 @@
                   <pic:spPr bwMode="auto">
                     <a:xfrm>
                       <a:off x="0" y="0"/>
-                      <a:ext cx="4876800" cy="3657600"/>
+                      <a:ext cx="5943600" cy="4754880"/>
                     </a:xfrm>
                     <a:prstGeom prst="rect">
                       <a:avLst/>

</xml_diff>

<commit_message>
removal with data/ not /data/
</commit_message>
<xml_diff>
--- a/docs/lectures/lecture_01/01_2_class_activity_pine_needles.docx
+++ b/docs/lectures/lecture_01/01_2_class_activity_pine_needles.docx
@@ -4409,7 +4409,7 @@
       <w:r>
         <w:drawing>
           <wp:inline>
-            <wp:extent cx="4876800" cy="3657600"/>
+            <wp:extent cx="5943600" cy="4754880"/>
             <wp:effectExtent b="0" l="0" r="0" t="0"/>
             <wp:docPr descr="" title="" id="85" name="Picture"/>
             <a:graphic>
@@ -4430,7 +4430,7 @@
                   <pic:spPr bwMode="auto">
                     <a:xfrm>
                       <a:off x="0" y="0"/>
-                      <a:ext cx="4876800" cy="3657600"/>
+                      <a:ext cx="5943600" cy="4754880"/>
                     </a:xfrm>
                     <a:prstGeom prst="rect">
                       <a:avLst/>

</xml_diff>

<commit_message>
now on to lecutre 2 activity
</commit_message>
<xml_diff>
--- a/docs/lectures/lecture_01/01_2_class_activity_pine_needles.docx
+++ b/docs/lectures/lecture_01/01_2_class_activity_pine_needles.docx
@@ -1400,7 +1400,7 @@
         <w:rPr>
           <w:rStyle w:val="VerbatimChar"/>
         </w:rPr>
-        <w:t xml:space="preserve">pine_needles.Rproj</w:t>
+        <w:t xml:space="preserve">01_homework.Rproj</w:t>
       </w:r>
       <w:r>
         <w:t xml:space="preserve"> </w:t>
@@ -1428,14 +1428,14 @@
       <w:r>
         <w:drawing>
           <wp:inline>
-            <wp:extent cx="5172075" cy="3367215"/>
+            <wp:extent cx="5943600" cy="4497345"/>
             <wp:effectExtent b="0" l="0" r="0" t="0"/>
             <wp:docPr descr="" title="" id="51" name="Picture"/>
             <a:graphic>
               <a:graphicData uri="http://schemas.openxmlformats.org/drawingml/2006/picture">
                 <pic:pic>
                   <pic:nvPicPr>
-                    <pic:cNvPr descr="images/pine_rstudio.png" id="52" name="Picture"/>
+                    <pic:cNvPr descr="images/clipboard-3866967519.png" id="52" name="Picture"/>
                     <pic:cNvPicPr>
                       <a:picLocks noChangeArrowheads="1" noChangeAspect="1"/>
                     </pic:cNvPicPr>
@@ -1449,7 +1449,7 @@
                   <pic:spPr bwMode="auto">
                     <a:xfrm>
                       <a:off x="0" y="0"/>
-                      <a:ext cx="5172075" cy="3367215"/>
+                      <a:ext cx="5943600" cy="4497345"/>
                     </a:xfrm>
                     <a:prstGeom prst="rect">
                       <a:avLst/>
@@ -1470,6 +1470,7 @@
     </w:p>
     <w:p>
       <w:pPr>
+        <w:pStyle w:val="Compact"/>
         <w:numPr>
           <w:ilvl w:val="0"/>
           <w:numId w:val="1025"/>
@@ -1485,7 +1486,7 @@
         <w:rPr>
           <w:rStyle w:val="VerbatimChar"/>
         </w:rPr>
-        <w:t xml:space="preserve">pine_needles</w:t>
+        <w:t xml:space="preserve">01_homework</w:t>
       </w:r>
       <w:r>
         <w:t xml:space="preserve"> </w:t>
@@ -1494,71 +1495,8 @@
         <w:t xml:space="preserve">so you know you are in the right spot</w:t>
       </w:r>
     </w:p>
-    <w:p>
-      <w:pPr>
-        <w:numPr>
-          <w:ilvl w:val="0"/>
-          <w:numId w:val="1025"/>
-        </w:numPr>
-      </w:pPr>
-      <w:r>
-        <w:t xml:space="preserve">Now click the</w:t>
-      </w:r>
-      <w:r>
-        <w:t xml:space="preserve"> </w:t>
-      </w:r>
-      <w:r>
-        <w:rPr>
-          <w:rStyle w:val="VerbatimChar"/>
-        </w:rPr>
-        <w:t xml:space="preserve">scripts folder</w:t>
-      </w:r>
-      <w:r>
-        <w:t xml:space="preserve"> </w:t>
-      </w:r>
-      <w:r>
-        <w:t xml:space="preserve">where the scripts are stored</w:t>
-      </w:r>
-    </w:p>
-    <w:p>
-      <w:pPr>
-        <w:numPr>
-          <w:ilvl w:val="0"/>
-          <w:numId w:val="1025"/>
-        </w:numPr>
-      </w:pPr>
-      <w:r>
-        <w:t xml:space="preserve">Open -</w:t>
-      </w:r>
-      <w:r>
-        <w:t xml:space="preserve"> </w:t>
-      </w:r>
-      <w:r>
-        <w:rPr>
-          <w:rStyle w:val="VerbatimChar"/>
-        </w:rPr>
-        <w:t xml:space="preserve">01_plain_r_script_for_pine_needles_blank.R</w:t>
-      </w:r>
-      <w:r>
-        <w:t xml:space="preserve"> </w:t>
-      </w:r>
-      <w:r>
-        <w:t xml:space="preserve">by clicking on it</w:t>
-      </w:r>
-    </w:p>
-    <w:p>
-      <w:pPr>
-        <w:numPr>
-          <w:ilvl w:val="0"/>
-          <w:numId w:val="1025"/>
-        </w:numPr>
-      </w:pPr>
-      <w:r>
-        <w:t xml:space="preserve">Then follow along…</w:t>
-      </w:r>
-    </w:p>
     <w:bookmarkEnd w:id="53"/>
-    <w:bookmarkStart w:id="54" w:name="how-does-rstudio-work-with-r----"/>
+    <w:bookmarkStart w:id="57" w:name="how-does-rstudio-work-with-r----"/>
     <w:p>
       <w:pPr>
         <w:pStyle w:val="Heading1"/>
@@ -1575,121 +1513,13 @@
         <w:t xml:space="preserve">We need to cover a bit of syntax in R</w:t>
       </w:r>
     </w:p>
-    <w:p>
-      <w:pPr>
-        <w:pStyle w:val="Compact"/>
-        <w:numPr>
-          <w:ilvl w:val="0"/>
-          <w:numId w:val="1026"/>
-        </w:numPr>
-      </w:pPr>
-      <w:r>
-        <w:t xml:space="preserve">lets click</w:t>
-      </w:r>
-      <w:r>
-        <w:t xml:space="preserve"> </w:t>
-      </w:r>
-      <w:r>
-        <w:rPr>
-          <w:rStyle w:val="VerbatimChar"/>
-        </w:rPr>
-        <w:t xml:space="preserve">file</w:t>
-      </w:r>
-      <w:r>
-        <w:t xml:space="preserve"> </w:t>
-      </w:r>
-      <w:r>
-        <w:t xml:space="preserve">and</w:t>
-      </w:r>
-      <w:r>
-        <w:t xml:space="preserve"> </w:t>
-      </w:r>
-      <w:r>
-        <w:rPr>
-          <w:rStyle w:val="VerbatimChar"/>
-        </w:rPr>
-        <w:t xml:space="preserve">New File ...</w:t>
-      </w:r>
-      <w:r>
-        <w:t xml:space="preserve"> </w:t>
-      </w:r>
-      <w:r>
-        <w:t xml:space="preserve">and</w:t>
-      </w:r>
-      <w:r>
-        <w:t xml:space="preserve"> </w:t>
-      </w:r>
-      <w:r>
-        <w:rPr>
-          <w:rStyle w:val="VerbatimChar"/>
-        </w:rPr>
-        <w:t xml:space="preserve">R file</w:t>
-      </w:r>
-    </w:p>
-    <w:p>
-      <w:pPr>
-        <w:pStyle w:val="Compact"/>
-        <w:numPr>
-          <w:ilvl w:val="0"/>
-          <w:numId w:val="1026"/>
-        </w:numPr>
-      </w:pPr>
-      <w:r>
-        <w:t xml:space="preserve">this will open a new script file that you can write code and run it with</w:t>
-      </w:r>
-      <w:r>
-        <w:t xml:space="preserve"> </w:t>
-      </w:r>
-      <w:r>
-        <w:rPr>
-          <w:rStyle w:val="VerbatimChar"/>
-        </w:rPr>
-        <w:t xml:space="preserve">CTRL</w:t>
-      </w:r>
-      <w:r>
-        <w:t xml:space="preserve"> </w:t>
-      </w:r>
-      <w:r>
-        <w:t xml:space="preserve">and</w:t>
-      </w:r>
-      <w:r>
-        <w:t xml:space="preserve"> </w:t>
-      </w:r>
-      <w:r>
-        <w:rPr>
-          <w:rStyle w:val="VerbatimChar"/>
-        </w:rPr>
-        <w:t xml:space="preserve">return</w:t>
-      </w:r>
-      <w:r>
-        <w:t xml:space="preserve"> </w:t>
-      </w:r>
-      <w:r>
-        <w:t xml:space="preserve">or on mac</w:t>
-      </w:r>
-      <w:r>
-        <w:t xml:space="preserve"> </w:t>
-      </w:r>
-      <w:r>
-        <w:rPr>
-          <w:rStyle w:val="VerbatimChar"/>
-        </w:rPr>
-        <w:t xml:space="preserve">command</w:t>
-      </w:r>
-      <w:r>
-        <w:t xml:space="preserve"> </w:t>
-      </w:r>
-      <w:r>
-        <w:t xml:space="preserve">+</w:t>
-      </w:r>
-      <w:r>
-        <w:t xml:space="preserve"> </w:t>
-      </w:r>
-      <w:r>
-        <w:rPr>
-          <w:rStyle w:val="VerbatimChar"/>
-        </w:rPr>
-        <w:t xml:space="preserve">return</w:t>
+    <w:bookmarkStart w:id="54" w:name="in-the-console"/>
+    <w:p>
+      <w:pPr>
+        <w:pStyle w:val="Heading3"/>
+      </w:pPr>
+      <w:r>
+        <w:t xml:space="preserve">in the console</w:t>
       </w:r>
     </w:p>
     <w:p>
@@ -1809,28 +1639,13 @@
         <w:rPr>
           <w:rStyle w:val="VerbatimChar"/>
         </w:rPr>
-        <w:t xml:space="preserve">command</w:t>
-      </w:r>
-      <w:r>
-        <w:t xml:space="preserve"> </w:t>
-      </w:r>
-      <w:r>
-        <w:t xml:space="preserve">+</w:t>
-      </w:r>
-      <w:r>
-        <w:t xml:space="preserve"> </w:t>
-      </w:r>
-      <w:r>
-        <w:rPr>
-          <w:rStyle w:val="VerbatimChar"/>
-        </w:rPr>
         <w:t xml:space="preserve">return</w:t>
       </w:r>
       <w:r>
         <w:t xml:space="preserve"> </w:t>
       </w:r>
       <w:r>
-        <w:t xml:space="preserve">and see what happens in the console</w:t>
+        <w:t xml:space="preserve">and see what happens</w:t>
       </w:r>
     </w:p>
     <w:p>
@@ -1875,21 +1690,6 @@
         <w:rPr>
           <w:rStyle w:val="VerbatimChar"/>
         </w:rPr>
-        <w:t xml:space="preserve">command</w:t>
-      </w:r>
-      <w:r>
-        <w:t xml:space="preserve"> </w:t>
-      </w:r>
-      <w:r>
-        <w:t xml:space="preserve">+</w:t>
-      </w:r>
-      <w:r>
-        <w:t xml:space="preserve"> </w:t>
-      </w:r>
-      <w:r>
-        <w:rPr>
-          <w:rStyle w:val="VerbatimChar"/>
-        </w:rPr>
         <w:t xml:space="preserve">return</w:t>
       </w:r>
     </w:p>
@@ -1905,14 +1705,38 @@
         <w:t xml:space="preserve">you should see that it multiplied the x by the y variable and you get 14</w:t>
       </w:r>
     </w:p>
+    <w:p>
+      <w:pPr>
+        <w:pStyle w:val="Compact"/>
+        <w:numPr>
+          <w:ilvl w:val="0"/>
+          <w:numId w:val="1026"/>
+        </w:numPr>
+      </w:pPr>
+      <w:r>
+        <w:t xml:space="preserve">THIS WILL GET WERIOUSLY OLD IF YOU HAVE TO RETYPE ALL THE TIME!!!</w:t>
+      </w:r>
+    </w:p>
+    <w:p>
+      <w:pPr>
+        <w:pStyle w:val="Compact"/>
+        <w:numPr>
+          <w:ilvl w:val="0"/>
+          <w:numId w:val="1026"/>
+        </w:numPr>
+      </w:pPr>
+      <w:r>
+        <w:t xml:space="preserve">So we make command files or scirpts</w:t>
+      </w:r>
+    </w:p>
     <w:bookmarkEnd w:id="54"/>
-    <w:bookmarkStart w:id="55" w:name="how-does-rstudio-work-with-r"/>
-    <w:p>
-      <w:pPr>
-        <w:pStyle w:val="Heading1"/>
-      </w:pPr>
-      <w:r>
-        <w:t xml:space="preserve">How does RStudio work with R</w:t>
+    <w:bookmarkStart w:id="55" w:name="now-in-a-r-script-file"/>
+    <w:p>
+      <w:pPr>
+        <w:pStyle w:val="Heading3"/>
+      </w:pPr>
+      <w:r>
+        <w:t xml:space="preserve">now in a r script file</w:t>
       </w:r>
     </w:p>
     <w:p>
@@ -1924,7 +1748,46 @@
         </w:numPr>
       </w:pPr>
       <w:r>
-        <w:t xml:space="preserve">we could do all of our work with R or base R</w:t>
+        <w:t xml:space="preserve">lets click</w:t>
+      </w:r>
+      <w:r>
+        <w:t xml:space="preserve"> </w:t>
+      </w:r>
+      <w:r>
+        <w:rPr>
+          <w:rStyle w:val="VerbatimChar"/>
+        </w:rPr>
+        <w:t xml:space="preserve">file</w:t>
+      </w:r>
+      <w:r>
+        <w:t xml:space="preserve"> </w:t>
+      </w:r>
+      <w:r>
+        <w:t xml:space="preserve">and</w:t>
+      </w:r>
+      <w:r>
+        <w:t xml:space="preserve"> </w:t>
+      </w:r>
+      <w:r>
+        <w:rPr>
+          <w:rStyle w:val="VerbatimChar"/>
+        </w:rPr>
+        <w:t xml:space="preserve">New File ...</w:t>
+      </w:r>
+      <w:r>
+        <w:t xml:space="preserve"> </w:t>
+      </w:r>
+      <w:r>
+        <w:t xml:space="preserve">and</w:t>
+      </w:r>
+      <w:r>
+        <w:t xml:space="preserve"> </w:t>
+      </w:r>
+      <w:r>
+        <w:rPr>
+          <w:rStyle w:val="VerbatimChar"/>
+        </w:rPr>
+        <w:t xml:space="preserve">R file</w:t>
       </w:r>
     </w:p>
     <w:p>
@@ -1936,7 +1799,61 @@
         </w:numPr>
       </w:pPr>
       <w:r>
-        <w:t xml:space="preserve">people have written a lot of helper functions called libraries stored in packages</w:t>
+        <w:t xml:space="preserve">this will open a new script file that you can write code and run it with</w:t>
+      </w:r>
+      <w:r>
+        <w:t xml:space="preserve"> </w:t>
+      </w:r>
+      <w:r>
+        <w:rPr>
+          <w:rStyle w:val="VerbatimChar"/>
+        </w:rPr>
+        <w:t xml:space="preserve">CTRL</w:t>
+      </w:r>
+      <w:r>
+        <w:t xml:space="preserve"> </w:t>
+      </w:r>
+      <w:r>
+        <w:t xml:space="preserve">and</w:t>
+      </w:r>
+      <w:r>
+        <w:t xml:space="preserve"> </w:t>
+      </w:r>
+      <w:r>
+        <w:rPr>
+          <w:rStyle w:val="VerbatimChar"/>
+        </w:rPr>
+        <w:t xml:space="preserve">return</w:t>
+      </w:r>
+      <w:r>
+        <w:t xml:space="preserve"> </w:t>
+      </w:r>
+      <w:r>
+        <w:t xml:space="preserve">or on mac</w:t>
+      </w:r>
+      <w:r>
+        <w:t xml:space="preserve"> </w:t>
+      </w:r>
+      <w:r>
+        <w:rPr>
+          <w:rStyle w:val="VerbatimChar"/>
+        </w:rPr>
+        <w:t xml:space="preserve">command</w:t>
+      </w:r>
+      <w:r>
+        <w:t xml:space="preserve"> </w:t>
+      </w:r>
+      <w:r>
+        <w:t xml:space="preserve">+</w:t>
+      </w:r>
+      <w:r>
+        <w:t xml:space="preserve"> </w:t>
+      </w:r>
+      <w:r>
+        <w:rPr>
+          <w:rStyle w:val="VerbatimChar"/>
+        </w:rPr>
+        <w:t xml:space="preserve">return</w:t>
       </w:r>
     </w:p>
     <w:p>
@@ -1948,7 +1865,7 @@
         </w:numPr>
       </w:pPr>
       <w:r>
-        <w:t xml:space="preserve">we use these a lot of these</w:t>
+        <w:t xml:space="preserve">r is case sensitive so X is different than x</w:t>
       </w:r>
     </w:p>
     <w:p>
@@ -1960,7 +1877,22 @@
         </w:numPr>
       </w:pPr>
       <w:r>
-        <w:t xml:space="preserve">you install the package one time - a lot like buying a light bulb and screwing it in… you do that once</w:t>
+        <w:t xml:space="preserve">the</w:t>
+      </w:r>
+      <w:r>
+        <w:t xml:space="preserve"> </w:t>
+      </w:r>
+      <w:r>
+        <w:rPr>
+          <w:rStyle w:val="VerbatimChar"/>
+        </w:rPr>
+        <w:t xml:space="preserve">&lt;-</w:t>
+      </w:r>
+      <w:r>
+        <w:t xml:space="preserve"> </w:t>
+      </w:r>
+      <w:r>
+        <w:t xml:space="preserve">is the assignment operator</w:t>
       </w:r>
     </w:p>
     <w:p>
@@ -1972,7 +1904,7 @@
         </w:numPr>
       </w:pPr>
       <w:r>
-        <w:t xml:space="preserve">then you can load the libraries stored in the package each time you use a library</w:t>
+        <w:t xml:space="preserve">it stores whatever is on the right in a name that you have on the right</w:t>
       </w:r>
     </w:p>
     <w:p>
@@ -1984,34 +1916,190 @@
         </w:numPr>
       </w:pPr>
       <w:r>
-        <w:t xml:space="preserve">lets see how it works in a script I have made</w:t>
+        <w:t xml:space="preserve">try typing</w:t>
+      </w:r>
+      <w:r>
+        <w:t xml:space="preserve"> </w:t>
+      </w:r>
+      <w:r>
+        <w:rPr>
+          <w:rStyle w:val="VerbatimChar"/>
+        </w:rPr>
+        <w:t xml:space="preserve">x&lt;-7</w:t>
+      </w:r>
+      <w:r>
+        <w:t xml:space="preserve"> </w:t>
+      </w:r>
+      <w:r>
+        <w:t xml:space="preserve">then</w:t>
+      </w:r>
+      <w:r>
+        <w:t xml:space="preserve"> </w:t>
+      </w:r>
+      <w:r>
+        <w:rPr>
+          <w:rStyle w:val="VerbatimChar"/>
+        </w:rPr>
+        <w:t xml:space="preserve">return</w:t>
+      </w:r>
+    </w:p>
+    <w:p>
+      <w:pPr>
+        <w:pStyle w:val="Compact"/>
+        <w:numPr>
+          <w:ilvl w:val="1"/>
+          <w:numId w:val="1031"/>
+        </w:numPr>
+      </w:pPr>
+      <w:r>
+        <w:t xml:space="preserve">this will store a new object in the environment that is an x and in that is 7</w:t>
+      </w:r>
+    </w:p>
+    <w:p>
+      <w:pPr>
+        <w:pStyle w:val="Compact"/>
+        <w:numPr>
+          <w:ilvl w:val="0"/>
+          <w:numId w:val="1030"/>
+        </w:numPr>
+      </w:pPr>
+      <w:r>
+        <w:t xml:space="preserve">now type x and hit</w:t>
+      </w:r>
+      <w:r>
+        <w:t xml:space="preserve"> </w:t>
+      </w:r>
+      <w:r>
+        <w:rPr>
+          <w:rStyle w:val="VerbatimChar"/>
+        </w:rPr>
+        <w:t xml:space="preserve">command</w:t>
+      </w:r>
+      <w:r>
+        <w:t xml:space="preserve"> </w:t>
+      </w:r>
+      <w:r>
+        <w:t xml:space="preserve">+</w:t>
+      </w:r>
+      <w:r>
+        <w:t xml:space="preserve"> </w:t>
+      </w:r>
+      <w:r>
+        <w:rPr>
+          <w:rStyle w:val="VerbatimChar"/>
+        </w:rPr>
+        <w:t xml:space="preserve">return</w:t>
+      </w:r>
+      <w:r>
+        <w:t xml:space="preserve"> </w:t>
+      </w:r>
+      <w:r>
+        <w:t xml:space="preserve">and see what happens in the console</w:t>
+      </w:r>
+    </w:p>
+    <w:p>
+      <w:pPr>
+        <w:pStyle w:val="Compact"/>
+        <w:numPr>
+          <w:ilvl w:val="1"/>
+          <w:numId w:val="1032"/>
+        </w:numPr>
+      </w:pPr>
+      <w:r>
+        <w:t xml:space="preserve">a 7 will appear</w:t>
+      </w:r>
+    </w:p>
+    <w:p>
+      <w:pPr>
+        <w:pStyle w:val="Compact"/>
+        <w:numPr>
+          <w:ilvl w:val="0"/>
+          <w:numId w:val="1030"/>
+        </w:numPr>
+      </w:pPr>
+      <w:r>
+        <w:t xml:space="preserve">now type y &lt;- 2 and enter</w:t>
+      </w:r>
+    </w:p>
+    <w:p>
+      <w:pPr>
+        <w:pStyle w:val="Compact"/>
+        <w:numPr>
+          <w:ilvl w:val="0"/>
+          <w:numId w:val="1030"/>
+        </w:numPr>
+      </w:pPr>
+      <w:r>
+        <w:t xml:space="preserve">now type x * y and</w:t>
+      </w:r>
+      <w:r>
+        <w:t xml:space="preserve"> </w:t>
+      </w:r>
+      <w:r>
+        <w:rPr>
+          <w:rStyle w:val="VerbatimChar"/>
+        </w:rPr>
+        <w:t xml:space="preserve">command</w:t>
+      </w:r>
+      <w:r>
+        <w:t xml:space="preserve"> </w:t>
+      </w:r>
+      <w:r>
+        <w:t xml:space="preserve">+</w:t>
+      </w:r>
+      <w:r>
+        <w:t xml:space="preserve"> </w:t>
+      </w:r>
+      <w:r>
+        <w:rPr>
+          <w:rStyle w:val="VerbatimChar"/>
+        </w:rPr>
+        <w:t xml:space="preserve">return</w:t>
+      </w:r>
+    </w:p>
+    <w:p>
+      <w:pPr>
+        <w:pStyle w:val="Compact"/>
+        <w:numPr>
+          <w:ilvl w:val="1"/>
+          <w:numId w:val="1033"/>
+        </w:numPr>
+      </w:pPr>
+      <w:r>
+        <w:t xml:space="preserve">you should see that it multiplied the x by the y variable and you get 14</w:t>
+      </w:r>
+    </w:p>
+    <w:p>
+      <w:pPr>
+        <w:pStyle w:val="Compact"/>
+        <w:numPr>
+          <w:ilvl w:val="0"/>
+          <w:numId w:val="1030"/>
+        </w:numPr>
+      </w:pPr>
+      <w:r>
+        <w:t xml:space="preserve">This is one version - the other is a quarto markdown file we will see next</w:t>
       </w:r>
     </w:p>
     <w:bookmarkEnd w:id="55"/>
-    <w:bookmarkStart w:id="57" w:name="here-is-the-script-i-provided-to-work-on"/>
-    <w:p>
-      <w:pPr>
-        <w:pStyle w:val="Heading1"/>
-      </w:pPr>
-      <w:r>
-        <w:t xml:space="preserve">Here is the script I provided to work on:</w:t>
-      </w:r>
-    </w:p>
-    <w:bookmarkStart w:id="56" w:name="X6f50dc7ad760543d262a951f6d2ced6af8ca94e"/>
+    <w:bookmarkStart w:id="56" w:name="X864a4d0e07426b6a0bba45c89acdd47afe0a9d8"/>
     <w:p>
       <w:pPr>
         <w:pStyle w:val="Heading3"/>
       </w:pPr>
       <w:r>
-        <w:t xml:space="preserve">I have provided a lot of details here so you can see what is going on</w:t>
-      </w:r>
-    </w:p>
-    <w:p>
-      <w:pPr>
-        <w:pStyle w:val="FirstParagraph"/>
-      </w:pPr>
-      <w:r>
-        <w:t xml:space="preserve">You should have installed packages which is done below The</w:t>
+        <w:t xml:space="preserve">Quarto Files - how we will roll in the class</w:t>
+      </w:r>
+    </w:p>
+    <w:p>
+      <w:pPr>
+        <w:numPr>
+          <w:ilvl w:val="0"/>
+          <w:numId w:val="1034"/>
+        </w:numPr>
+      </w:pPr>
+      <w:r>
+        <w:t xml:space="preserve">Now click the</w:t>
       </w:r>
       <w:r>
         <w:t xml:space="preserve"> </w:t>
@@ -2020,233 +2108,407 @@
         <w:rPr>
           <w:rStyle w:val="VerbatimChar"/>
         </w:rPr>
-        <w:t xml:space="preserve">#</w:t>
-      </w:r>
-      <w:r>
-        <w:t xml:space="preserve"> </w:t>
-      </w:r>
-      <w:r>
-        <w:t xml:space="preserve">is a comment and allows you to write whatever you want and it won’ run</w:t>
-      </w:r>
-    </w:p>
-    <w:p>
-      <w:pPr>
-        <w:pStyle w:val="SourceCode"/>
-      </w:pPr>
-      <w:r>
-        <w:rPr>
-          <w:rStyle w:val="CommentTok"/>
-        </w:rPr>
-        <w:t xml:space="preserve"># install packages -----</w:t>
-      </w:r>
-      <w:r>
-        <w:br/>
-      </w:r>
-      <w:r>
-        <w:rPr>
-          <w:rStyle w:val="CommentTok"/>
-        </w:rPr>
-        <w:t xml:space="preserve"># install.packages("readxl")</w:t>
-      </w:r>
-      <w:r>
-        <w:br/>
-      </w:r>
-      <w:r>
-        <w:rPr>
-          <w:rStyle w:val="CommentTok"/>
-        </w:rPr>
-        <w:t xml:space="preserve"># install.packages("tidyverse")</w:t>
-      </w:r>
-    </w:p>
-    <w:p>
-      <w:pPr>
-        <w:pStyle w:val="FirstParagraph"/>
-      </w:pPr>
-      <w:r>
-        <w:t xml:space="preserve">Each script you run from then on you will load the libraries from within the package.</w:t>
-      </w:r>
-    </w:p>
-    <w:p>
-      <w:pPr>
-        <w:pStyle w:val="SourceCode"/>
-      </w:pPr>
-      <w:r>
-        <w:rPr>
-          <w:rStyle w:val="CommentTok"/>
-        </w:rPr>
-        <w:t xml:space="preserve"># Load the libraries ----</w:t>
-      </w:r>
-      <w:r>
-        <w:br/>
-      </w:r>
-      <w:r>
-        <w:rPr>
-          <w:rStyle w:val="FunctionTok"/>
-        </w:rPr>
-        <w:t xml:space="preserve">library</w:t>
-      </w:r>
-      <w:r>
-        <w:rPr>
-          <w:rStyle w:val="NormalTok"/>
-        </w:rPr>
-        <w:t xml:space="preserve">(readxl) </w:t>
-      </w:r>
-      <w:r>
-        <w:rPr>
-          <w:rStyle w:val="CommentTok"/>
-        </w:rPr>
-        <w:t xml:space="preserve"># allows to read in excel files</w:t>
-      </w:r>
-      <w:r>
-        <w:br/>
-      </w:r>
-      <w:r>
-        <w:rPr>
-          <w:rStyle w:val="FunctionTok"/>
-        </w:rPr>
-        <w:t xml:space="preserve">library</w:t>
-      </w:r>
-      <w:r>
-        <w:rPr>
-          <w:rStyle w:val="NormalTok"/>
-        </w:rPr>
-        <w:t xml:space="preserve">(tidyverse) </w:t>
-      </w:r>
-      <w:r>
-        <w:rPr>
-          <w:rStyle w:val="CommentTok"/>
-        </w:rPr>
-        <w:t xml:space="preserve"># provides utilities seen in console</w:t>
-      </w:r>
-    </w:p>
-    <w:p>
-      <w:pPr>
-        <w:pStyle w:val="SourceCode"/>
-      </w:pPr>
+        <w:t xml:space="preserve">scripts folder</w:t>
+      </w:r>
+      <w:r>
+        <w:t xml:space="preserve"> </w:t>
+      </w:r>
+      <w:r>
+        <w:t xml:space="preserve">where the scripts are stored</w:t>
+      </w:r>
+    </w:p>
+    <w:p>
+      <w:pPr>
+        <w:numPr>
+          <w:ilvl w:val="0"/>
+          <w:numId w:val="1034"/>
+        </w:numPr>
+      </w:pPr>
+      <w:r>
+        <w:t xml:space="preserve">Open -</w:t>
+      </w:r>
+      <w:r>
+        <w:t xml:space="preserve"> </w:t>
+      </w:r>
       <w:r>
         <w:rPr>
           <w:rStyle w:val="VerbatimChar"/>
         </w:rPr>
-        <w:t xml:space="preserve">── Attaching core tidyverse packages ──────────────────────── tidyverse 2.0.0 ──</w:t>
-      </w:r>
-      <w:r>
-        <w:br/>
-      </w:r>
-      <w:r>
-        <w:rPr>
-          <w:rStyle w:val="VerbatimChar"/>
-        </w:rPr>
-        <w:t xml:space="preserve">✔ dplyr     1.1.4     ✔ readr     2.1.5</w:t>
-      </w:r>
-      <w:r>
-        <w:br/>
-      </w:r>
-      <w:r>
-        <w:rPr>
-          <w:rStyle w:val="VerbatimChar"/>
-        </w:rPr>
-        <w:t xml:space="preserve">✔ forcats   1.0.0     ✔ stringr   1.5.1</w:t>
-      </w:r>
-      <w:r>
-        <w:br/>
-      </w:r>
-      <w:r>
-        <w:rPr>
-          <w:rStyle w:val="VerbatimChar"/>
-        </w:rPr>
-        <w:t xml:space="preserve">✔ ggplot2   3.5.1     ✔ tibble    3.2.1</w:t>
-      </w:r>
-      <w:r>
-        <w:br/>
-      </w:r>
-      <w:r>
-        <w:rPr>
-          <w:rStyle w:val="VerbatimChar"/>
-        </w:rPr>
-        <w:t xml:space="preserve">✔ lubridate 1.9.4     ✔ tidyr     1.3.1</w:t>
-      </w:r>
-      <w:r>
-        <w:br/>
-      </w:r>
-      <w:r>
-        <w:rPr>
-          <w:rStyle w:val="VerbatimChar"/>
-        </w:rPr>
-        <w:t xml:space="preserve">✔ purrr     1.0.4     </w:t>
-      </w:r>
-      <w:r>
-        <w:br/>
-      </w:r>
-      <w:r>
-        <w:rPr>
-          <w:rStyle w:val="VerbatimChar"/>
-        </w:rPr>
-        <w:t xml:space="preserve">── Conflicts ────────────────────────────────────────── tidyverse_conflicts() ──</w:t>
-      </w:r>
-      <w:r>
-        <w:br/>
-      </w:r>
-      <w:r>
-        <w:rPr>
-          <w:rStyle w:val="VerbatimChar"/>
-        </w:rPr>
-        <w:t xml:space="preserve">✖ dplyr::filter() masks stats::filter()</w:t>
-      </w:r>
-      <w:r>
-        <w:br/>
-      </w:r>
-      <w:r>
-        <w:rPr>
-          <w:rStyle w:val="VerbatimChar"/>
-        </w:rPr>
-        <w:t xml:space="preserve">✖ dplyr::lag()    masks stats::lag()</w:t>
-      </w:r>
-      <w:r>
-        <w:br/>
-      </w:r>
-      <w:r>
-        <w:rPr>
-          <w:rStyle w:val="VerbatimChar"/>
-        </w:rPr>
-        <w:t xml:space="preserve">ℹ Use the conflicted package (&lt;http://conflicted.r-lib.org/&gt;) to force all conflicts to become errors</w:t>
-      </w:r>
-    </w:p>
-    <w:p>
-      <w:pPr>
-        <w:pStyle w:val="SourceCode"/>
-      </w:pPr>
-      <w:r>
-        <w:rPr>
-          <w:rStyle w:val="FunctionTok"/>
-        </w:rPr>
-        <w:t xml:space="preserve">library</w:t>
-      </w:r>
-      <w:r>
-        <w:rPr>
-          <w:rStyle w:val="NormalTok"/>
-        </w:rPr>
-        <w:t xml:space="preserve">(here)</w:t>
-      </w:r>
-    </w:p>
-    <w:p>
-      <w:pPr>
-        <w:pStyle w:val="SourceCode"/>
-      </w:pPr>
-      <w:r>
-        <w:rPr>
-          <w:rStyle w:val="VerbatimChar"/>
-        </w:rPr>
-        <w:t xml:space="preserve">here() starts at /Users/wlperry/Desktop/www_umd_biostats</w:t>
+        <w:t xml:space="preserve">01_plain_r_script_for_pine_needles_blank.R</w:t>
+      </w:r>
+      <w:r>
+        <w:t xml:space="preserve"> </w:t>
+      </w:r>
+      <w:r>
+        <w:t xml:space="preserve">by clicking on it</w:t>
+      </w:r>
+    </w:p>
+    <w:p>
+      <w:pPr>
+        <w:numPr>
+          <w:ilvl w:val="0"/>
+          <w:numId w:val="1034"/>
+        </w:numPr>
+      </w:pPr>
+      <w:r>
+        <w:t xml:space="preserve">Then follow along…</w:t>
+      </w:r>
+    </w:p>
+    <w:p>
+      <w:pPr>
+        <w:pStyle w:val="Compact"/>
+        <w:numPr>
+          <w:ilvl w:val="1"/>
+          <w:numId w:val="1035"/>
+        </w:numPr>
+      </w:pPr>
+      <w:r>
+        <w:t xml:space="preserve">one tricky note - when you open these they think this is home and all files are here or under them</w:t>
       </w:r>
     </w:p>
     <w:bookmarkEnd w:id="56"/>
     <w:bookmarkEnd w:id="57"/>
-    <w:bookmarkStart w:id="58" w:name="loading-files"/>
+    <w:bookmarkStart w:id="58" w:name="how-does-rstudio-work-with-r"/>
     <w:p>
       <w:pPr>
         <w:pStyle w:val="Heading1"/>
       </w:pPr>
       <w:r>
+        <w:t xml:space="preserve">How does RStudio work with R</w:t>
+      </w:r>
+    </w:p>
+    <w:p>
+      <w:pPr>
+        <w:pStyle w:val="Compact"/>
+        <w:numPr>
+          <w:ilvl w:val="0"/>
+          <w:numId w:val="1036"/>
+        </w:numPr>
+      </w:pPr>
+      <w:r>
+        <w:t xml:space="preserve">we could do all of our work with R or base R</w:t>
+      </w:r>
+    </w:p>
+    <w:p>
+      <w:pPr>
+        <w:pStyle w:val="Compact"/>
+        <w:numPr>
+          <w:ilvl w:val="0"/>
+          <w:numId w:val="1036"/>
+        </w:numPr>
+      </w:pPr>
+      <w:r>
+        <w:t xml:space="preserve">people have written a lot of helper functions called libraries stored in packages</w:t>
+      </w:r>
+    </w:p>
+    <w:p>
+      <w:pPr>
+        <w:pStyle w:val="Compact"/>
+        <w:numPr>
+          <w:ilvl w:val="0"/>
+          <w:numId w:val="1036"/>
+        </w:numPr>
+      </w:pPr>
+      <w:r>
+        <w:t xml:space="preserve">we use these a lot of these</w:t>
+      </w:r>
+    </w:p>
+    <w:p>
+      <w:pPr>
+        <w:pStyle w:val="Compact"/>
+        <w:numPr>
+          <w:ilvl w:val="0"/>
+          <w:numId w:val="1036"/>
+        </w:numPr>
+      </w:pPr>
+      <w:r>
+        <w:t xml:space="preserve">you install the package one time - a lot like buying a light bulb and screwing it in… you do that once</w:t>
+      </w:r>
+    </w:p>
+    <w:p>
+      <w:pPr>
+        <w:pStyle w:val="Compact"/>
+        <w:numPr>
+          <w:ilvl w:val="0"/>
+          <w:numId w:val="1036"/>
+        </w:numPr>
+      </w:pPr>
+      <w:r>
+        <w:t xml:space="preserve">then you can load the libraries stored in the package each time you use a library</w:t>
+      </w:r>
+    </w:p>
+    <w:p>
+      <w:pPr>
+        <w:pStyle w:val="Compact"/>
+        <w:numPr>
+          <w:ilvl w:val="0"/>
+          <w:numId w:val="1036"/>
+        </w:numPr>
+      </w:pPr>
+      <w:r>
+        <w:t xml:space="preserve">lets see how it works in a script I have made</w:t>
+      </w:r>
+    </w:p>
+    <w:bookmarkEnd w:id="58"/>
+    <w:bookmarkStart w:id="60" w:name="here-is-the-script-i-provided-to-work-on"/>
+    <w:p>
+      <w:pPr>
+        <w:pStyle w:val="Heading1"/>
+      </w:pPr>
+      <w:r>
+        <w:t xml:space="preserve">Here is the script I provided to work on:</w:t>
+      </w:r>
+    </w:p>
+    <w:bookmarkStart w:id="59" w:name="X6f50dc7ad760543d262a951f6d2ced6af8ca94e"/>
+    <w:p>
+      <w:pPr>
+        <w:pStyle w:val="Heading3"/>
+      </w:pPr>
+      <w:r>
+        <w:t xml:space="preserve">I have provided a lot of details here so you can see what is going on</w:t>
+      </w:r>
+    </w:p>
+    <w:p>
+      <w:pPr>
+        <w:pStyle w:val="FirstParagraph"/>
+      </w:pPr>
+      <w:r>
+        <w:t xml:space="preserve">You should have installed packages which is done below The</w:t>
+      </w:r>
+      <w:r>
+        <w:t xml:space="preserve"> </w:t>
+      </w:r>
+      <w:r>
+        <w:rPr>
+          <w:rStyle w:val="VerbatimChar"/>
+        </w:rPr>
+        <w:t xml:space="preserve">#</w:t>
+      </w:r>
+      <w:r>
+        <w:t xml:space="preserve"> </w:t>
+      </w:r>
+      <w:r>
+        <w:t xml:space="preserve">is a comment and allows you to write whatever you want and it won’ run</w:t>
+      </w:r>
+    </w:p>
+    <w:p>
+      <w:pPr>
+        <w:pStyle w:val="SourceCode"/>
+      </w:pPr>
+      <w:r>
+        <w:rPr>
+          <w:rStyle w:val="CommentTok"/>
+        </w:rPr>
+        <w:t xml:space="preserve"># install packages -----</w:t>
+      </w:r>
+      <w:r>
+        <w:br/>
+      </w:r>
+      <w:r>
+        <w:rPr>
+          <w:rStyle w:val="CommentTok"/>
+        </w:rPr>
+        <w:t xml:space="preserve"># install.packages("readxl")</w:t>
+      </w:r>
+      <w:r>
+        <w:br/>
+      </w:r>
+      <w:r>
+        <w:rPr>
+          <w:rStyle w:val="CommentTok"/>
+        </w:rPr>
+        <w:t xml:space="preserve"># install.packages("tidyverse")</w:t>
+      </w:r>
+    </w:p>
+    <w:p>
+      <w:pPr>
+        <w:pStyle w:val="FirstParagraph"/>
+      </w:pPr>
+      <w:r>
+        <w:t xml:space="preserve">Each script you run from then on you will load the libraries from within the package.</w:t>
+      </w:r>
+    </w:p>
+    <w:p>
+      <w:pPr>
+        <w:pStyle w:val="SourceCode"/>
+      </w:pPr>
+      <w:r>
+        <w:rPr>
+          <w:rStyle w:val="CommentTok"/>
+        </w:rPr>
+        <w:t xml:space="preserve"># Load the libraries ----</w:t>
+      </w:r>
+      <w:r>
+        <w:br/>
+      </w:r>
+      <w:r>
+        <w:rPr>
+          <w:rStyle w:val="FunctionTok"/>
+        </w:rPr>
+        <w:t xml:space="preserve">library</w:t>
+      </w:r>
+      <w:r>
+        <w:rPr>
+          <w:rStyle w:val="NormalTok"/>
+        </w:rPr>
+        <w:t xml:space="preserve">(readxl) </w:t>
+      </w:r>
+      <w:r>
+        <w:rPr>
+          <w:rStyle w:val="CommentTok"/>
+        </w:rPr>
+        <w:t xml:space="preserve"># allows to read in excel files</w:t>
+      </w:r>
+      <w:r>
+        <w:br/>
+      </w:r>
+      <w:r>
+        <w:rPr>
+          <w:rStyle w:val="FunctionTok"/>
+        </w:rPr>
+        <w:t xml:space="preserve">library</w:t>
+      </w:r>
+      <w:r>
+        <w:rPr>
+          <w:rStyle w:val="NormalTok"/>
+        </w:rPr>
+        <w:t xml:space="preserve">(tidyverse) </w:t>
+      </w:r>
+      <w:r>
+        <w:rPr>
+          <w:rStyle w:val="CommentTok"/>
+        </w:rPr>
+        <w:t xml:space="preserve"># provides utilities seen in console</w:t>
+      </w:r>
+    </w:p>
+    <w:p>
+      <w:pPr>
+        <w:pStyle w:val="SourceCode"/>
+      </w:pPr>
+      <w:r>
+        <w:rPr>
+          <w:rStyle w:val="VerbatimChar"/>
+        </w:rPr>
+        <w:t xml:space="preserve">── Attaching core tidyverse packages ──────────────────────── tidyverse 2.0.0 ──</w:t>
+      </w:r>
+      <w:r>
+        <w:br/>
+      </w:r>
+      <w:r>
+        <w:rPr>
+          <w:rStyle w:val="VerbatimChar"/>
+        </w:rPr>
+        <w:t xml:space="preserve">✔ dplyr     1.1.4     ✔ readr     2.1.5</w:t>
+      </w:r>
+      <w:r>
+        <w:br/>
+      </w:r>
+      <w:r>
+        <w:rPr>
+          <w:rStyle w:val="VerbatimChar"/>
+        </w:rPr>
+        <w:t xml:space="preserve">✔ forcats   1.0.0     ✔ stringr   1.5.1</w:t>
+      </w:r>
+      <w:r>
+        <w:br/>
+      </w:r>
+      <w:r>
+        <w:rPr>
+          <w:rStyle w:val="VerbatimChar"/>
+        </w:rPr>
+        <w:t xml:space="preserve">✔ ggplot2   3.5.1     ✔ tibble    3.2.1</w:t>
+      </w:r>
+      <w:r>
+        <w:br/>
+      </w:r>
+      <w:r>
+        <w:rPr>
+          <w:rStyle w:val="VerbatimChar"/>
+        </w:rPr>
+        <w:t xml:space="preserve">✔ lubridate 1.9.4     ✔ tidyr     1.3.1</w:t>
+      </w:r>
+      <w:r>
+        <w:br/>
+      </w:r>
+      <w:r>
+        <w:rPr>
+          <w:rStyle w:val="VerbatimChar"/>
+        </w:rPr>
+        <w:t xml:space="preserve">✔ purrr     1.0.4     </w:t>
+      </w:r>
+      <w:r>
+        <w:br/>
+      </w:r>
+      <w:r>
+        <w:rPr>
+          <w:rStyle w:val="VerbatimChar"/>
+        </w:rPr>
+        <w:t xml:space="preserve">── Conflicts ────────────────────────────────────────── tidyverse_conflicts() ──</w:t>
+      </w:r>
+      <w:r>
+        <w:br/>
+      </w:r>
+      <w:r>
+        <w:rPr>
+          <w:rStyle w:val="VerbatimChar"/>
+        </w:rPr>
+        <w:t xml:space="preserve">✖ dplyr::filter() masks stats::filter()</w:t>
+      </w:r>
+      <w:r>
+        <w:br/>
+      </w:r>
+      <w:r>
+        <w:rPr>
+          <w:rStyle w:val="VerbatimChar"/>
+        </w:rPr>
+        <w:t xml:space="preserve">✖ dplyr::lag()    masks stats::lag()</w:t>
+      </w:r>
+      <w:r>
+        <w:br/>
+      </w:r>
+      <w:r>
+        <w:rPr>
+          <w:rStyle w:val="VerbatimChar"/>
+        </w:rPr>
+        <w:t xml:space="preserve">ℹ Use the conflicted package (&lt;http://conflicted.r-lib.org/&gt;) to force all conflicts to become errors</w:t>
+      </w:r>
+    </w:p>
+    <w:p>
+      <w:pPr>
+        <w:pStyle w:val="SourceCode"/>
+      </w:pPr>
+      <w:r>
+        <w:rPr>
+          <w:rStyle w:val="FunctionTok"/>
+        </w:rPr>
+        <w:t xml:space="preserve">library</w:t>
+      </w:r>
+      <w:r>
+        <w:rPr>
+          <w:rStyle w:val="NormalTok"/>
+        </w:rPr>
+        <w:t xml:space="preserve">(here)</w:t>
+      </w:r>
+    </w:p>
+    <w:p>
+      <w:pPr>
+        <w:pStyle w:val="SourceCode"/>
+      </w:pPr>
+      <w:r>
+        <w:rPr>
+          <w:rStyle w:val="VerbatimChar"/>
+        </w:rPr>
+        <w:t xml:space="preserve">here() starts at /Users/wlperry/Desktop/www_umd_biostats</w:t>
+      </w:r>
+    </w:p>
+    <w:bookmarkEnd w:id="59"/>
+    <w:bookmarkEnd w:id="60"/>
+    <w:bookmarkStart w:id="61" w:name="loading-files"/>
+    <w:p>
+      <w:pPr>
+        <w:pStyle w:val="Heading1"/>
+      </w:pPr>
+      <w:r>
         <w:t xml:space="preserve">Loading files</w:t>
       </w:r>
     </w:p>
@@ -2266,8 +2528,8 @@
         <w:t xml:space="preserve">This will import the excel file</w:t>
       </w:r>
     </w:p>
-    <w:bookmarkEnd w:id="58"/>
-    <w:bookmarkStart w:id="88" w:name="visualize-data"/>
+    <w:bookmarkEnd w:id="61"/>
+    <w:bookmarkStart w:id="91" w:name="visualize-data"/>
     <w:p>
       <w:pPr>
         <w:pStyle w:val="Heading1"/>
@@ -2300,7 +2562,7 @@
         <w:t xml:space="preserve">it does not tell ggplot how to add a layer of the geometry to show the data</w:t>
       </w:r>
     </w:p>
-    <w:bookmarkStart w:id="62" w:name="tapestry-plot"/>
+    <w:bookmarkStart w:id="65" w:name="tapestry-plot"/>
     <w:p>
       <w:pPr>
         <w:pStyle w:val="Heading2"/>
@@ -2506,18 +2768,18 @@
           <wp:inline>
             <wp:extent cx="5943600" cy="4754880"/>
             <wp:effectExtent b="0" l="0" r="0" t="0"/>
-            <wp:docPr descr="" title="" id="60" name="Picture"/>
+            <wp:docPr descr="" title="" id="63" name="Picture"/>
             <a:graphic>
               <a:graphicData uri="http://schemas.openxmlformats.org/drawingml/2006/picture">
                 <pic:pic>
                   <pic:nvPicPr>
-                    <pic:cNvPr descr="01_2_class_activity_pine_needles_files/figure-docx/unnamed-chunk-6-1.png" id="61" name="Picture"/>
+                    <pic:cNvPr descr="01_2_class_activity_pine_needles_files/figure-docx/unnamed-chunk-6-1.png" id="64" name="Picture"/>
                     <pic:cNvPicPr>
                       <a:picLocks noChangeArrowheads="1" noChangeAspect="1"/>
                     </pic:cNvPicPr>
                   </pic:nvPicPr>
                   <pic:blipFill>
-                    <a:blip r:embed="rId59"/>
+                    <a:blip r:embed="rId62"/>
                     <a:stretch>
                       <a:fillRect/>
                     </a:stretch>
@@ -2544,8 +2806,8 @@
         </w:drawing>
       </w:r>
     </w:p>
-    <w:bookmarkEnd w:id="62"/>
-    <w:bookmarkStart w:id="66" w:name="xy-plot"/>
+    <w:bookmarkEnd w:id="65"/>
+    <w:bookmarkStart w:id="69" w:name="xy-plot"/>
     <w:p>
       <w:pPr>
         <w:pStyle w:val="Heading2"/>
@@ -2798,18 +3060,18 @@
           <wp:inline>
             <wp:extent cx="5943600" cy="4754880"/>
             <wp:effectExtent b="0" l="0" r="0" t="0"/>
-            <wp:docPr descr="" title="" id="64" name="Picture"/>
+            <wp:docPr descr="" title="" id="67" name="Picture"/>
             <a:graphic>
               <a:graphicData uri="http://schemas.openxmlformats.org/drawingml/2006/picture">
                 <pic:pic>
                   <pic:nvPicPr>
-                    <pic:cNvPr descr="01_2_class_activity_pine_needles_files/figure-docx/unnamed-chunk-7-1.png" id="65" name="Picture"/>
+                    <pic:cNvPr descr="01_2_class_activity_pine_needles_files/figure-docx/unnamed-chunk-7-1.png" id="68" name="Picture"/>
                     <pic:cNvPicPr>
                       <a:picLocks noChangeArrowheads="1" noChangeAspect="1"/>
                     </pic:cNvPicPr>
                   </pic:nvPicPr>
                   <pic:blipFill>
-                    <a:blip r:embed="rId63"/>
+                    <a:blip r:embed="rId66"/>
                     <a:stretch>
                       <a:fillRect/>
                     </a:stretch>
@@ -2836,8 +3098,8 @@
         </w:drawing>
       </w:r>
     </w:p>
-    <w:bookmarkEnd w:id="66"/>
-    <w:bookmarkStart w:id="70" w:name="xy-plot-with-dodged-points"/>
+    <w:bookmarkEnd w:id="69"/>
+    <w:bookmarkStart w:id="73" w:name="xy-plot-with-dodged-points"/>
     <w:p>
       <w:pPr>
         <w:pStyle w:val="Heading2"/>
@@ -3118,18 +3380,18 @@
           <wp:inline>
             <wp:extent cx="5943600" cy="4754880"/>
             <wp:effectExtent b="0" l="0" r="0" t="0"/>
-            <wp:docPr descr="" title="" id="68" name="Picture"/>
+            <wp:docPr descr="" title="" id="71" name="Picture"/>
             <a:graphic>
               <a:graphicData uri="http://schemas.openxmlformats.org/drawingml/2006/picture">
                 <pic:pic>
                   <pic:nvPicPr>
-                    <pic:cNvPr descr="01_2_class_activity_pine_needles_files/figure-docx/unnamed-chunk-8-1.png" id="69" name="Picture"/>
+                    <pic:cNvPr descr="01_2_class_activity_pine_needles_files/figure-docx/unnamed-chunk-8-1.png" id="72" name="Picture"/>
                     <pic:cNvPicPr>
                       <a:picLocks noChangeArrowheads="1" noChangeAspect="1"/>
                     </pic:cNvPicPr>
                   </pic:nvPicPr>
                   <pic:blipFill>
-                    <a:blip r:embed="rId67"/>
+                    <a:blip r:embed="rId70"/>
                     <a:stretch>
                       <a:fillRect/>
                     </a:stretch>
@@ -3175,8 +3437,8 @@
         <w:t xml:space="preserve">What are the other ways to display the data?</w:t>
       </w:r>
     </w:p>
-    <w:bookmarkEnd w:id="70"/>
-    <w:bookmarkStart w:id="74" w:name="histogram"/>
+    <w:bookmarkEnd w:id="73"/>
+    <w:bookmarkStart w:id="77" w:name="histogram"/>
     <w:p>
       <w:pPr>
         <w:pStyle w:val="Heading2"/>
@@ -3414,18 +3676,18 @@
           <wp:inline>
             <wp:extent cx="5943600" cy="4754880"/>
             <wp:effectExtent b="0" l="0" r="0" t="0"/>
-            <wp:docPr descr="" title="" id="72" name="Picture"/>
+            <wp:docPr descr="" title="" id="75" name="Picture"/>
             <a:graphic>
               <a:graphicData uri="http://schemas.openxmlformats.org/drawingml/2006/picture">
                 <pic:pic>
                   <pic:nvPicPr>
-                    <pic:cNvPr descr="01_2_class_activity_pine_needles_files/figure-docx/unnamed-chunk-9-1.png" id="73" name="Picture"/>
+                    <pic:cNvPr descr="01_2_class_activity_pine_needles_files/figure-docx/unnamed-chunk-9-1.png" id="76" name="Picture"/>
                     <pic:cNvPicPr>
                       <a:picLocks noChangeArrowheads="1" noChangeAspect="1"/>
                     </pic:cNvPicPr>
                   </pic:nvPicPr>
                   <pic:blipFill>
-                    <a:blip r:embed="rId71"/>
+                    <a:blip r:embed="rId74"/>
                     <a:stretch>
                       <a:fillRect/>
                     </a:stretch>
@@ -3468,8 +3730,8 @@
         <w:t xml:space="preserve">We can map the wind aesthetic to a fill in the histogram</w:t>
       </w:r>
     </w:p>
-    <w:bookmarkEnd w:id="74"/>
-    <w:bookmarkStart w:id="78" w:name="histogram-colors"/>
+    <w:bookmarkEnd w:id="77"/>
+    <w:bookmarkStart w:id="81" w:name="histogram-colors"/>
     <w:p>
       <w:pPr>
         <w:pStyle w:val="Heading2"/>
@@ -3758,18 +4020,18 @@
           <wp:inline>
             <wp:extent cx="5943600" cy="4754880"/>
             <wp:effectExtent b="0" l="0" r="0" t="0"/>
-            <wp:docPr descr="" title="" id="76" name="Picture"/>
+            <wp:docPr descr="" title="" id="79" name="Picture"/>
             <a:graphic>
               <a:graphicData uri="http://schemas.openxmlformats.org/drawingml/2006/picture">
                 <pic:pic>
                   <pic:nvPicPr>
-                    <pic:cNvPr descr="01_2_class_activity_pine_needles_files/figure-docx/unnamed-chunk-10-1.png" id="77" name="Picture"/>
+                    <pic:cNvPr descr="01_2_class_activity_pine_needles_files/figure-docx/unnamed-chunk-10-1.png" id="80" name="Picture"/>
                     <pic:cNvPicPr>
                       <a:picLocks noChangeArrowheads="1" noChangeAspect="1"/>
                     </pic:cNvPicPr>
                   </pic:nvPicPr>
                   <pic:blipFill>
-                    <a:blip r:embed="rId75"/>
+                    <a:blip r:embed="rId78"/>
                     <a:stretch>
                       <a:fillRect/>
                     </a:stretch>
@@ -3796,8 +4058,8 @@
         </w:drawing>
       </w:r>
     </w:p>
-    <w:bookmarkEnd w:id="78"/>
-    <w:bookmarkStart w:id="82" w:name="histogram-bins"/>
+    <w:bookmarkEnd w:id="81"/>
+    <w:bookmarkStart w:id="85" w:name="histogram-bins"/>
     <w:p>
       <w:pPr>
         <w:pStyle w:val="Heading2"/>
@@ -4120,18 +4382,18 @@
           <wp:inline>
             <wp:extent cx="5943600" cy="4754880"/>
             <wp:effectExtent b="0" l="0" r="0" t="0"/>
-            <wp:docPr descr="" title="" id="80" name="Picture"/>
+            <wp:docPr descr="" title="" id="83" name="Picture"/>
             <a:graphic>
               <a:graphicData uri="http://schemas.openxmlformats.org/drawingml/2006/picture">
                 <pic:pic>
                   <pic:nvPicPr>
-                    <pic:cNvPr descr="01_2_class_activity_pine_needles_files/figure-docx/unnamed-chunk-11-1.png" id="81" name="Picture"/>
+                    <pic:cNvPr descr="01_2_class_activity_pine_needles_files/figure-docx/unnamed-chunk-11-1.png" id="84" name="Picture"/>
                     <pic:cNvPicPr>
                       <a:picLocks noChangeArrowheads="1" noChangeAspect="1"/>
                     </pic:cNvPicPr>
                   </pic:nvPicPr>
                   <pic:blipFill>
-                    <a:blip r:embed="rId79"/>
+                    <a:blip r:embed="rId82"/>
                     <a:stretch>
                       <a:fillRect/>
                     </a:stretch>
@@ -4158,8 +4420,8 @@
         </w:drawing>
       </w:r>
     </w:p>
-    <w:bookmarkEnd w:id="82"/>
-    <w:bookmarkStart w:id="83" w:name="other-plots-if-time"/>
+    <w:bookmarkEnd w:id="85"/>
+    <w:bookmarkStart w:id="86" w:name="other-plots-if-time"/>
     <w:p>
       <w:pPr>
         <w:pStyle w:val="Heading2"/>
@@ -4168,8 +4430,8 @@
         <w:t xml:space="preserve">Other Plots if time</w:t>
       </w:r>
     </w:p>
-    <w:bookmarkEnd w:id="83"/>
-    <w:bookmarkStart w:id="87" w:name="box-and-whisker-plots"/>
+    <w:bookmarkEnd w:id="86"/>
+    <w:bookmarkStart w:id="90" w:name="box-and-whisker-plots"/>
     <w:p>
       <w:pPr>
         <w:pStyle w:val="Heading2"/>
@@ -4411,18 +4673,18 @@
           <wp:inline>
             <wp:extent cx="5943600" cy="4754880"/>
             <wp:effectExtent b="0" l="0" r="0" t="0"/>
-            <wp:docPr descr="" title="" id="85" name="Picture"/>
+            <wp:docPr descr="" title="" id="88" name="Picture"/>
             <a:graphic>
               <a:graphicData uri="http://schemas.openxmlformats.org/drawingml/2006/picture">
                 <pic:pic>
                   <pic:nvPicPr>
-                    <pic:cNvPr descr="01_2_class_activity_pine_needles_files/figure-docx/unnamed-chunk-12-1.png" id="86" name="Picture"/>
+                    <pic:cNvPr descr="01_2_class_activity_pine_needles_files/figure-docx/unnamed-chunk-12-1.png" id="89" name="Picture"/>
                     <pic:cNvPicPr>
                       <a:picLocks noChangeArrowheads="1" noChangeAspect="1"/>
                     </pic:cNvPicPr>
                   </pic:nvPicPr>
                   <pic:blipFill>
-                    <a:blip r:embed="rId84"/>
+                    <a:blip r:embed="rId87"/>
                     <a:stretch>
                       <a:fillRect/>
                     </a:stretch>
@@ -4449,8 +4711,8 @@
         </w:drawing>
       </w:r>
     </w:p>
-    <w:bookmarkEnd w:id="87"/>
-    <w:bookmarkEnd w:id="88"/>
+    <w:bookmarkEnd w:id="90"/>
+    <w:bookmarkEnd w:id="91"/>
     <w:sectPr>
       <w:pgSz w:h="15840" w:w="12240"/>
       <w:pgMar w:bottom="1440" w:footer="720" w:gutter="0" w:header="720" w:left="1440" w:right="1440" w:top="1440"/>
@@ -5312,6 +5574,24 @@
     <w:abstractNumId w:val="991"/>
   </w:num>
   <w:num w:numId="1030">
+    <w:abstractNumId w:val="991"/>
+  </w:num>
+  <w:num w:numId="1031">
+    <w:abstractNumId w:val="991"/>
+  </w:num>
+  <w:num w:numId="1032">
+    <w:abstractNumId w:val="991"/>
+  </w:num>
+  <w:num w:numId="1033">
+    <w:abstractNumId w:val="991"/>
+  </w:num>
+  <w:num w:numId="1034">
+    <w:abstractNumId w:val="991"/>
+  </w:num>
+  <w:num w:numId="1035">
+    <w:abstractNumId w:val="991"/>
+  </w:num>
+  <w:num w:numId="1036">
     <w:abstractNumId w:val="991"/>
   </w:num>
 </w:numbering>

</xml_diff>